<commit_message>
Added Lab_Report_04 and report document updates
</commit_message>
<xml_diff>
--- a/Lab_Report_01/Report Documents/ISD Lab Report 01 - ID 20052801006.docx
+++ b/Lab_Report_01/Report Documents/ISD Lab Report 01 - ID 20052801006.docx
@@ -1431,10 +1431,19 @@
     </w:p>
     <w:p>
       <w:pPr>
-        <w:rPr>
-          <w:sz w:val="28"/>
-        </w:rPr>
-      </w:pPr>
+        <w:jc w:val="center"/>
+        <w:rPr>
+          <w:sz w:val="28"/>
+          <w:u w:val="single"/>
+        </w:rPr>
+      </w:pPr>
+      <w:r>
+        <w:rPr>
+          <w:sz w:val="28"/>
+          <w:u w:val="single"/>
+        </w:rPr>
+        <w:t>Figure: Flowchart of the General Problem Solution Approach</w:t>
+      </w:r>
     </w:p>
     <w:p>
       <w:pPr>

</xml_diff>